<commit_message>
atualizacao canvas, dfd e descricao
</commit_message>
<xml_diff>
--- a/15. Arquitetura de Negocio para cada Cenário.docx
+++ b/15. Arquitetura de Negocio para cada Cenário.docx
@@ -2751,7 +2751,7 @@
                 <w:sz w:val="72"/>
                 <w:szCs w:val="72"/>
               </w:rPr>
-              <w:t>Consultar agenda</w:t>
+              <w:t>Agendar transporte</w:t>
             </w:r>
           </w:p>
           <w:p>
@@ -5836,47 +5836,7 @@
                 <w:sz w:val="72"/>
                 <w:szCs w:val="72"/>
               </w:rPr>
-              <w:t>4.</w:t>
-            </w:r>
-            <w:r>
-              <w:rPr>
-                <w:w w:val="115"/>
-                <w:sz w:val="72"/>
-                <w:szCs w:val="72"/>
-              </w:rPr>
-              <w:t>Descartar</w:t>
-            </w:r>
-            <w:r>
-              <w:rPr>
-                <w:w w:val="115"/>
-                <w:sz w:val="72"/>
-                <w:szCs w:val="72"/>
-              </w:rPr>
-              <w:t xml:space="preserve"> </w:t>
-            </w:r>
-            <w:r>
-              <w:rPr>
-                <w:w w:val="115"/>
-                <w:sz w:val="72"/>
-                <w:szCs w:val="72"/>
-              </w:rPr>
-              <w:t>Animal</w:t>
-            </w:r>
-            <w:r>
-              <w:rPr>
-                <w:w w:val="115"/>
-                <w:sz w:val="72"/>
-                <w:szCs w:val="72"/>
-              </w:rPr>
-              <w:t xml:space="preserve"> </w:t>
-            </w:r>
-            <w:r>
-              <w:rPr>
-                <w:w w:val="115"/>
-                <w:sz w:val="72"/>
-                <w:szCs w:val="72"/>
-              </w:rPr>
-              <w:t>pós óbito:</w:t>
+              <w:t>4.Descartar Animal pós óbito:</w:t>
             </w:r>
           </w:p>
           <w:p>
@@ -5896,15 +5856,7 @@
                 <w:sz w:val="72"/>
                 <w:szCs w:val="72"/>
               </w:rPr>
-              <w:t>Solicitar autorização</w:t>
-            </w:r>
-            <w:r>
-              <w:rPr>
-                <w:w w:val="115"/>
-                <w:sz w:val="72"/>
-                <w:szCs w:val="72"/>
-              </w:rPr>
-              <w:t xml:space="preserve"> para descarte</w:t>
+              <w:t>Solicitar autorização para descarte</w:t>
             </w:r>
           </w:p>
           <w:p>
@@ -5944,15 +5896,7 @@
                 <w:sz w:val="72"/>
                 <w:szCs w:val="72"/>
               </w:rPr>
-              <w:t xml:space="preserve">Registrar </w:t>
-            </w:r>
-            <w:r>
-              <w:rPr>
-                <w:w w:val="115"/>
-                <w:sz w:val="72"/>
-                <w:szCs w:val="72"/>
-              </w:rPr>
-              <w:t>descarte</w:t>
+              <w:t>Registrar descarte</w:t>
             </w:r>
           </w:p>
           <w:p>
@@ -5990,48 +5934,64 @@
                 <w:szCs w:val="72"/>
               </w:rPr>
             </w:pPr>
+          </w:p>
+          <w:p>
+            <w:pPr>
+              <w:pStyle w:val="TableParagraph"/>
+              <w:spacing w:before="28"/>
+              <w:ind w:left="1800"/>
+              <w:rPr>
+                <w:w w:val="115"/>
+                <w:sz w:val="72"/>
+                <w:szCs w:val="72"/>
+              </w:rPr>
+            </w:pPr>
+          </w:p>
+          <w:p>
+            <w:pPr>
+              <w:pStyle w:val="TableParagraph"/>
+              <w:spacing w:before="28"/>
+              <w:ind w:left="1080"/>
+              <w:rPr>
+                <w:w w:val="115"/>
+                <w:sz w:val="72"/>
+                <w:szCs w:val="72"/>
+              </w:rPr>
+            </w:pPr>
+            <w:r>
+              <w:rPr>
+                <w:w w:val="115"/>
+                <w:sz w:val="72"/>
+                <w:szCs w:val="72"/>
+              </w:rPr>
+              <w:lastRenderedPageBreak/>
+              <w:t>5</w:t>
+            </w:r>
+            <w:r>
+              <w:rPr>
+                <w:w w:val="115"/>
+                <w:sz w:val="72"/>
+                <w:szCs w:val="72"/>
+              </w:rPr>
+              <w:t>.</w:t>
+            </w:r>
+            <w:r>
+              <w:rPr>
+                <w:w w:val="115"/>
+                <w:sz w:val="72"/>
+                <w:szCs w:val="72"/>
+              </w:rPr>
+              <w:t>Agendar transporte</w:t>
+            </w:r>
             <w:bookmarkStart w:id="1" w:name="_GoBack"/>
             <w:bookmarkEnd w:id="1"/>
-          </w:p>
-          <w:p>
-            <w:pPr>
-              <w:pStyle w:val="TableParagraph"/>
-              <w:spacing w:before="28"/>
-              <w:ind w:left="1800"/>
-              <w:rPr>
-                <w:w w:val="115"/>
-                <w:sz w:val="72"/>
-                <w:szCs w:val="72"/>
-              </w:rPr>
-            </w:pPr>
-          </w:p>
-          <w:p>
-            <w:pPr>
-              <w:pStyle w:val="TableParagraph"/>
-              <w:spacing w:before="28"/>
-              <w:ind w:left="1080"/>
-              <w:rPr>
-                <w:w w:val="115"/>
-                <w:sz w:val="72"/>
-                <w:szCs w:val="72"/>
-              </w:rPr>
-            </w:pPr>
-            <w:r>
-              <w:rPr>
-                <w:w w:val="115"/>
-                <w:sz w:val="72"/>
-                <w:szCs w:val="72"/>
-              </w:rPr>
-              <w:lastRenderedPageBreak/>
-              <w:t>5</w:t>
-            </w:r>
-            <w:r>
-              <w:rPr>
-                <w:w w:val="115"/>
-                <w:sz w:val="72"/>
-                <w:szCs w:val="72"/>
-              </w:rPr>
-              <w:t>.Consultar agenda:</w:t>
+            <w:r>
+              <w:rPr>
+                <w:w w:val="115"/>
+                <w:sz w:val="72"/>
+                <w:szCs w:val="72"/>
+              </w:rPr>
+              <w:t>:</w:t>
             </w:r>
           </w:p>
           <w:p>
@@ -8948,7 +8908,7 @@
 </file>
 
 <file path=customXml/itemProps1.xml><?xml version="1.0" encoding="utf-8"?>
-<ds:datastoreItem xmlns:ds="http://schemas.openxmlformats.org/officeDocument/2006/customXml" ds:itemID="{01CC1B16-97F1-42A8-81D2-982C0D468DDE}">
+<ds:datastoreItem xmlns:ds="http://schemas.openxmlformats.org/officeDocument/2006/customXml" ds:itemID="{D0F51DC6-564C-4B8D-9C5F-2B8738B86C50}">
   <ds:schemaRefs>
     <ds:schemaRef ds:uri="http://schemas.openxmlformats.org/officeDocument/2006/bibliography"/>
   </ds:schemaRefs>

</xml_diff>